<commit_message>
Report Made & Saved
</commit_message>
<xml_diff>
--- a/Phase_I/Papers.docx
+++ b/Phase_I/Papers.docx
@@ -190,7 +190,17 @@
           <w:szCs w:val="24"/>
           <w:shd w:val="clear" w:color="auto" w:fill="FFFFFF"/>
         </w:rPr>
-        <w:t xml:space="preserve">[3] Sutton, Richard S., and Andrew G. </w:t>
+        <w:t>[3] Sutton, R</w:t>
+      </w:r>
+      <w:r>
+        <w:rPr>
+          <w:rFonts w:ascii="Times New Roman" w:hAnsi="Times New Roman" w:cs="Times New Roman"/>
+          <w:color w:val="222222"/>
+          <w:sz w:val="24"/>
+          <w:szCs w:val="24"/>
+          <w:shd w:val="clear" w:color="auto" w:fill="FFFFFF"/>
+        </w:rPr>
+        <w:t xml:space="preserve">ichard S., and Andrew G. </w:t>
       </w:r>
       <w:proofErr w:type="spellStart"/>
       <w:r>
@@ -212,7 +222,39 @@
           <w:szCs w:val="24"/>
           <w:shd w:val="clear" w:color="auto" w:fill="FFFFFF"/>
         </w:rPr>
-        <w:t>. "Reinforcement learning." </w:t>
+        <w:t xml:space="preserve">, </w:t>
+      </w:r>
+      <w:r>
+        <w:rPr>
+          <w:rFonts w:ascii="Times New Roman" w:hAnsi="Times New Roman" w:cs="Times New Roman"/>
+          <w:color w:val="222222"/>
+          <w:sz w:val="24"/>
+          <w:szCs w:val="24"/>
+          <w:shd w:val="clear" w:color="auto" w:fill="FFFFFF"/>
+        </w:rPr>
+        <w:t>"Reinforcement learning"</w:t>
+      </w:r>
+      <w:r>
+        <w:rPr>
+          <w:rFonts w:ascii="Times New Roman" w:hAnsi="Times New Roman" w:cs="Times New Roman"/>
+          <w:color w:val="222222"/>
+          <w:sz w:val="24"/>
+          <w:szCs w:val="24"/>
+          <w:shd w:val="clear" w:color="auto" w:fill="FFFFFF"/>
+        </w:rPr>
+        <w:t>,</w:t>
+      </w:r>
+      <w:bookmarkStart w:id="0" w:name="_GoBack"/>
+      <w:bookmarkEnd w:id="0"/>
+      <w:r>
+        <w:rPr>
+          <w:rFonts w:ascii="Times New Roman" w:hAnsi="Times New Roman" w:cs="Times New Roman"/>
+          <w:color w:val="222222"/>
+          <w:sz w:val="24"/>
+          <w:szCs w:val="24"/>
+          <w:shd w:val="clear" w:color="auto" w:fill="FFFFFF"/>
+        </w:rPr>
+        <w:t> </w:t>
       </w:r>
       <w:r>
         <w:rPr>
@@ -235,6 +277,38 @@
           <w:shd w:val="clear" w:color="auto" w:fill="FFFFFF"/>
         </w:rPr>
         <w:t> 11.1 (1999): 126-134.</w:t>
+      </w:r>
+    </w:p>
+    <w:p>
+      <w:pPr>
+        <w:autoSpaceDE w:val="0"/>
+        <w:autoSpaceDN w:val="0"/>
+        <w:adjustRightInd w:val="0"/>
+        <w:spacing w:after="0" w:line="240" w:lineRule="auto"/>
+        <w:jc w:val="both"/>
+        <w:rPr>
+          <w:rFonts w:ascii="Times New Roman" w:hAnsi="Times New Roman" w:cs="Times New Roman"/>
+          <w:sz w:val="24"/>
+          <w:szCs w:val="24"/>
+        </w:rPr>
+      </w:pPr>
+      <w:r>
+        <w:rPr>
+          <w:rFonts w:ascii="Times New Roman" w:hAnsi="Times New Roman" w:cs="Times New Roman"/>
+          <w:color w:val="222222"/>
+          <w:sz w:val="24"/>
+          <w:szCs w:val="24"/>
+          <w:shd w:val="clear" w:color="auto" w:fill="FFFFFF"/>
+        </w:rPr>
+        <w:t xml:space="preserve">[4] </w:t>
+      </w:r>
+      <w:r>
+        <w:rPr>
+          <w:rFonts w:ascii="Times New Roman" w:hAnsi="Times New Roman" w:cs="Times New Roman"/>
+          <w:sz w:val="24"/>
+          <w:szCs w:val="24"/>
+        </w:rPr>
+        <w:t>Christopher JCH Watkins and Peter Dayan. Q-learning. Machine learning, 8(3-4):279–292,</w:t>
       </w:r>
     </w:p>
     <w:p>
@@ -252,88 +326,10 @@
       <w:r>
         <w:rPr>
           <w:rFonts w:ascii="Times New Roman" w:hAnsi="Times New Roman" w:cs="Times New Roman"/>
-          <w:color w:val="222222"/>
-          <w:sz w:val="24"/>
-          <w:szCs w:val="24"/>
-          <w:shd w:val="clear" w:color="auto" w:fill="FFFFFF"/>
-        </w:rPr>
-        <w:t xml:space="preserve">[4] </w:t>
-      </w:r>
-      <w:r>
-        <w:rPr>
-          <w:rFonts w:ascii="Times New Roman" w:hAnsi="Times New Roman" w:cs="Times New Roman"/>
-          <w:color w:val="333333"/>
-          <w:sz w:val="24"/>
-          <w:szCs w:val="24"/>
-          <w:shd w:val="clear" w:color="auto" w:fill="FCFCFC"/>
-        </w:rPr>
-        <w:t>Watkins, C.J.C.H., Dayan, P. </w:t>
-      </w:r>
-      <w:r>
-        <w:rPr>
-          <w:rFonts w:ascii="Times New Roman" w:hAnsi="Times New Roman" w:cs="Times New Roman"/>
-          <w:i/>
-          <w:iCs/>
-          <w:color w:val="333333"/>
-          <w:sz w:val="24"/>
-          <w:szCs w:val="24"/>
-          <w:shd w:val="clear" w:color="auto" w:fill="FCFCFC"/>
-        </w:rPr>
-        <w:t>Q</w:t>
-      </w:r>
-      <w:r>
-        <w:rPr>
-          <w:rFonts w:ascii="Times New Roman" w:hAnsi="Times New Roman" w:cs="Times New Roman"/>
-          <w:color w:val="333333"/>
-          <w:sz w:val="24"/>
-          <w:szCs w:val="24"/>
-          <w:shd w:val="clear" w:color="auto" w:fill="FCFCFC"/>
-        </w:rPr>
-        <w:t>-learning. </w:t>
-      </w:r>
-      <w:r>
-        <w:rPr>
-          <w:rFonts w:ascii="Times New Roman" w:hAnsi="Times New Roman" w:cs="Times New Roman"/>
-          <w:i/>
-          <w:iCs/>
-          <w:color w:val="333333"/>
-          <w:sz w:val="24"/>
-          <w:szCs w:val="24"/>
-          <w:shd w:val="clear" w:color="auto" w:fill="FCFCFC"/>
-        </w:rPr>
-        <w:t>Mach Learn</w:t>
-      </w:r>
-      <w:r>
-        <w:rPr>
-          <w:rFonts w:ascii="Times New Roman" w:hAnsi="Times New Roman" w:cs="Times New Roman"/>
-          <w:color w:val="333333"/>
-          <w:sz w:val="24"/>
-          <w:szCs w:val="24"/>
-          <w:shd w:val="clear" w:color="auto" w:fill="FCFCFC"/>
-        </w:rPr>
-        <w:t> </w:t>
-      </w:r>
-      <w:r>
-        <w:rPr>
-          <w:rFonts w:ascii="Times New Roman" w:hAnsi="Times New Roman" w:cs="Times New Roman"/>
-          <w:b/>
-          <w:bCs/>
-          <w:color w:val="333333"/>
-          <w:sz w:val="24"/>
-          <w:szCs w:val="24"/>
-          <w:shd w:val="clear" w:color="auto" w:fill="FCFCFC"/>
-        </w:rPr>
-        <w:t>8, </w:t>
-      </w:r>
-      <w:r>
-        <w:rPr>
-          <w:rFonts w:ascii="Times New Roman" w:hAnsi="Times New Roman" w:cs="Times New Roman"/>
-          <w:color w:val="333333"/>
-          <w:sz w:val="24"/>
-          <w:szCs w:val="24"/>
-          <w:shd w:val="clear" w:color="auto" w:fill="FCFCFC"/>
-        </w:rPr>
-        <w:t>279–292 (1992)</w:t>
+          <w:sz w:val="24"/>
+          <w:szCs w:val="24"/>
+        </w:rPr>
+        <w:t>1992.</w:t>
       </w:r>
     </w:p>
     <w:p>
@@ -599,19 +595,7 @@
           <w:szCs w:val="24"/>
           <w:shd w:val="clear" w:color="auto" w:fill="FFFFFF"/>
         </w:rPr>
-        <w:t>[8] Watkins, C. J. C. H. (1989). Learning from</w:t>
-      </w:r>
-      <w:bookmarkStart w:id="0" w:name="_GoBack"/>
-      <w:bookmarkEnd w:id="0"/>
-      <w:r>
-        <w:rPr>
-          <w:rFonts w:ascii="Times New Roman" w:hAnsi="Times New Roman" w:cs="Times New Roman"/>
-          <w:color w:val="222222"/>
-          <w:sz w:val="24"/>
-          <w:szCs w:val="24"/>
-          <w:shd w:val="clear" w:color="auto" w:fill="FFFFFF"/>
-        </w:rPr>
-        <w:t xml:space="preserve"> delayed rewards.</w:t>
+        <w:t>[8] Watkins, C. J. C. H. (1989). Learning from delayed rewards.</w:t>
       </w:r>
     </w:p>
     <w:p>
@@ -761,23 +745,7 @@
           <w:sz w:val="24"/>
           <w:szCs w:val="24"/>
         </w:rPr>
-        <w:t>,</w:t>
-      </w:r>
-      <w:r>
-        <w:rPr>
-          <w:rFonts w:ascii="Times New Roman" w:hAnsi="Times New Roman" w:cs="Times New Roman"/>
-          <w:sz w:val="24"/>
-          <w:szCs w:val="24"/>
-        </w:rPr>
-        <w:t xml:space="preserve"> </w:t>
-      </w:r>
-      <w:r>
-        <w:rPr>
-          <w:rFonts w:ascii="Times New Roman" w:hAnsi="Times New Roman" w:cs="Times New Roman"/>
-          <w:sz w:val="24"/>
-          <w:szCs w:val="24"/>
-        </w:rPr>
-        <w:t xml:space="preserve">Alex Graves, Martin </w:t>
+        <w:t xml:space="preserve">, Alex Graves, Martin </w:t>
       </w:r>
       <w:proofErr w:type="spellStart"/>
       <w:r>
@@ -831,23 +799,7 @@
           <w:sz w:val="24"/>
           <w:szCs w:val="24"/>
         </w:rPr>
-        <w:t>, et al. Human-level</w:t>
-      </w:r>
-      <w:r>
-        <w:rPr>
-          <w:rFonts w:ascii="Times New Roman" w:hAnsi="Times New Roman" w:cs="Times New Roman"/>
-          <w:sz w:val="24"/>
-          <w:szCs w:val="24"/>
-        </w:rPr>
-        <w:t xml:space="preserve"> </w:t>
-      </w:r>
-      <w:r>
-        <w:rPr>
-          <w:rFonts w:ascii="Times New Roman" w:hAnsi="Times New Roman" w:cs="Times New Roman"/>
-          <w:sz w:val="24"/>
-          <w:szCs w:val="24"/>
-        </w:rPr>
-        <w:t>control through deep reinforcement learning. Nature, 518(7540):529–533, 2015.</w:t>
+        <w:t>, et al. Human-level control through deep reinforcement learning. Nature, 518(7540):529–533, 2015.</w:t>
       </w:r>
     </w:p>
     <w:p>

</xml_diff>

<commit_message>
Report Updated and PPT Updated
</commit_message>
<xml_diff>
--- a/Phase_I/Papers.docx
+++ b/Phase_I/Papers.docx
@@ -244,8 +244,6 @@
         </w:rPr>
         <w:t>,</w:t>
       </w:r>
-      <w:bookmarkStart w:id="0" w:name="_GoBack"/>
-      <w:bookmarkEnd w:id="0"/>
       <w:r>
         <w:rPr>
           <w:rFonts w:ascii="Times New Roman" w:hAnsi="Times New Roman" w:cs="Times New Roman"/>
@@ -300,7 +298,17 @@
           <w:szCs w:val="24"/>
           <w:shd w:val="clear" w:color="auto" w:fill="FFFFFF"/>
         </w:rPr>
-        <w:t xml:space="preserve">[4] </w:t>
+        <w:t>[7</w:t>
+      </w:r>
+      <w:r>
+        <w:rPr>
+          <w:rFonts w:ascii="Times New Roman" w:hAnsi="Times New Roman" w:cs="Times New Roman"/>
+          <w:color w:val="222222"/>
+          <w:sz w:val="24"/>
+          <w:szCs w:val="24"/>
+          <w:shd w:val="clear" w:color="auto" w:fill="FFFFFF"/>
+        </w:rPr>
+        <w:t xml:space="preserve">] </w:t>
       </w:r>
       <w:r>
         <w:rPr>
@@ -352,7 +360,17 @@
           <w:szCs w:val="24"/>
           <w:shd w:val="clear" w:color="auto" w:fill="FCFCFC"/>
         </w:rPr>
-        <w:t>[5]</w:t>
+        <w:t>[</w:t>
+      </w:r>
+      <w:r>
+        <w:rPr>
+          <w:rFonts w:ascii="Times New Roman" w:hAnsi="Times New Roman" w:cs="Times New Roman"/>
+          <w:color w:val="333333"/>
+          <w:sz w:val="24"/>
+          <w:szCs w:val="24"/>
+          <w:shd w:val="clear" w:color="auto" w:fill="FCFCFC"/>
+        </w:rPr>
+        <w:t>]</w:t>
       </w:r>
       <w:r>
         <w:rPr>
@@ -407,7 +425,17 @@
           <w:szCs w:val="24"/>
           <w:shd w:val="clear" w:color="auto" w:fill="FFFFFF"/>
         </w:rPr>
-        <w:t xml:space="preserve">[6] Sutton, Richard S., and Andrew G. </w:t>
+        <w:t>[4</w:t>
+      </w:r>
+      <w:r>
+        <w:rPr>
+          <w:rFonts w:ascii="Times New Roman" w:hAnsi="Times New Roman" w:cs="Times New Roman"/>
+          <w:color w:val="222222"/>
+          <w:sz w:val="24"/>
+          <w:szCs w:val="24"/>
+          <w:shd w:val="clear" w:color="auto" w:fill="FFFFFF"/>
+        </w:rPr>
+        <w:t xml:space="preserve">] Sutton, Richard S., and Andrew G. </w:t>
       </w:r>
       <w:proofErr w:type="spellStart"/>
       <w:r>
@@ -474,7 +502,27 @@
           <w:szCs w:val="24"/>
           <w:shd w:val="clear" w:color="auto" w:fill="FFFFFF"/>
         </w:rPr>
-        <w:t>[7]</w:t>
+        <w:t>[</w:t>
+      </w:r>
+      <w:r>
+        <w:rPr>
+          <w:rFonts w:ascii="Times New Roman" w:hAnsi="Times New Roman" w:cs="Times New Roman"/>
+          <w:color w:val="222222"/>
+          <w:sz w:val="24"/>
+          <w:szCs w:val="24"/>
+          <w:shd w:val="clear" w:color="auto" w:fill="FFFFFF"/>
+        </w:rPr>
+        <w:t>5</w:t>
+      </w:r>
+      <w:r>
+        <w:rPr>
+          <w:rFonts w:ascii="Times New Roman" w:hAnsi="Times New Roman" w:cs="Times New Roman"/>
+          <w:color w:val="222222"/>
+          <w:sz w:val="24"/>
+          <w:szCs w:val="24"/>
+          <w:shd w:val="clear" w:color="auto" w:fill="FFFFFF"/>
+        </w:rPr>
+        <w:t>]</w:t>
       </w:r>
       <w:r>
         <w:rPr>
@@ -595,7 +643,39 @@
           <w:szCs w:val="24"/>
           <w:shd w:val="clear" w:color="auto" w:fill="FFFFFF"/>
         </w:rPr>
-        <w:t>[8] Watkins, C. J. C. H. (1989). Learning from delayed rewards.</w:t>
+        <w:t>[6</w:t>
+      </w:r>
+      <w:r>
+        <w:rPr>
+          <w:rFonts w:ascii="Times New Roman" w:hAnsi="Times New Roman" w:cs="Times New Roman"/>
+          <w:color w:val="222222"/>
+          <w:sz w:val="24"/>
+          <w:szCs w:val="24"/>
+          <w:shd w:val="clear" w:color="auto" w:fill="FFFFFF"/>
+        </w:rPr>
+        <w:t xml:space="preserve">] </w:t>
+      </w:r>
+      <w:bookmarkStart w:id="0" w:name="_GoBack"/>
+      <w:r>
+        <w:rPr>
+          <w:rFonts w:ascii="Times New Roman" w:hAnsi="Times New Roman" w:cs="Times New Roman"/>
+          <w:color w:val="222222"/>
+          <w:sz w:val="24"/>
+          <w:szCs w:val="24"/>
+          <w:shd w:val="clear" w:color="auto" w:fill="FFFFFF"/>
+        </w:rPr>
+        <w:t>Watkins, C. J. C. H. (1989). Learning from delayed rewards</w:t>
+      </w:r>
+      <w:bookmarkEnd w:id="0"/>
+      <w:r>
+        <w:rPr>
+          <w:rFonts w:ascii="Times New Roman" w:hAnsi="Times New Roman" w:cs="Times New Roman"/>
+          <w:color w:val="222222"/>
+          <w:sz w:val="24"/>
+          <w:szCs w:val="24"/>
+          <w:shd w:val="clear" w:color="auto" w:fill="FFFFFF"/>
+        </w:rPr>
+        <w:t>.</w:t>
       </w:r>
     </w:p>
     <w:p>
@@ -619,7 +699,17 @@
           <w:szCs w:val="24"/>
           <w:shd w:val="clear" w:color="auto" w:fill="FFFFFF"/>
         </w:rPr>
-        <w:t xml:space="preserve">[9] </w:t>
+        <w:t>[8</w:t>
+      </w:r>
+      <w:r>
+        <w:rPr>
+          <w:rFonts w:ascii="Times New Roman" w:hAnsi="Times New Roman" w:cs="Times New Roman"/>
+          <w:color w:val="222222"/>
+          <w:sz w:val="24"/>
+          <w:szCs w:val="24"/>
+          <w:shd w:val="clear" w:color="auto" w:fill="FFFFFF"/>
+        </w:rPr>
+        <w:t xml:space="preserve">] </w:t>
       </w:r>
       <w:proofErr w:type="spellStart"/>
       <w:r>
@@ -835,7 +925,15 @@
           <w:sz w:val="24"/>
           <w:szCs w:val="24"/>
         </w:rPr>
-        <w:t>[10] Artificial Intelligence, Leonardo Araujo dos Santos.</w:t>
+        <w:t>[9</w:t>
+      </w:r>
+      <w:r>
+        <w:rPr>
+          <w:rFonts w:ascii="Times New Roman" w:hAnsi="Times New Roman" w:cs="Times New Roman"/>
+          <w:sz w:val="24"/>
+          <w:szCs w:val="24"/>
+        </w:rPr>
+        <w:t>] Artificial Intelligence, Leonardo Araujo dos Santos.</w:t>
       </w:r>
     </w:p>
     <w:p>
@@ -872,7 +970,23 @@
           <w:sz w:val="24"/>
           <w:szCs w:val="24"/>
         </w:rPr>
-        <w:t>[11]</w:t>
+        <w:t>[</w:t>
+      </w:r>
+      <w:r>
+        <w:rPr>
+          <w:rFonts w:ascii="Times New Roman" w:hAnsi="Times New Roman" w:cs="Times New Roman"/>
+          <w:sz w:val="24"/>
+          <w:szCs w:val="24"/>
+        </w:rPr>
+        <w:t>10</w:t>
+      </w:r>
+      <w:r>
+        <w:rPr>
+          <w:rFonts w:ascii="Times New Roman" w:hAnsi="Times New Roman" w:cs="Times New Roman"/>
+          <w:sz w:val="24"/>
+          <w:szCs w:val="24"/>
+        </w:rPr>
+        <w:t>]</w:t>
       </w:r>
       <w:r>
         <w:rPr>
@@ -1059,7 +1173,25 @@
           <w:szCs w:val="24"/>
           <w:shd w:val="clear" w:color="auto" w:fill="FFFFFF"/>
         </w:rPr>
-        <w:t xml:space="preserve">[12] J. Deng, W. Dong, R. </w:t>
+        <w:t>[</w:t>
+      </w:r>
+      <w:r>
+        <w:rPr>
+          <w:rFonts w:ascii="Times New Roman" w:hAnsi="Times New Roman" w:cs="Times New Roman"/>
+          <w:sz w:val="24"/>
+          <w:szCs w:val="24"/>
+          <w:shd w:val="clear" w:color="auto" w:fill="FFFFFF"/>
+        </w:rPr>
+        <w:t>12</w:t>
+      </w:r>
+      <w:r>
+        <w:rPr>
+          <w:rFonts w:ascii="Times New Roman" w:hAnsi="Times New Roman" w:cs="Times New Roman"/>
+          <w:sz w:val="24"/>
+          <w:szCs w:val="24"/>
+          <w:shd w:val="clear" w:color="auto" w:fill="FFFFFF"/>
+        </w:rPr>
+        <w:t xml:space="preserve">] J. Deng, W. Dong, R. </w:t>
       </w:r>
       <w:proofErr w:type="spellStart"/>
       <w:r>
@@ -1139,7 +1271,25 @@
           <w:szCs w:val="24"/>
           <w:shd w:val="clear" w:color="auto" w:fill="FFFFFF"/>
         </w:rPr>
-        <w:t xml:space="preserve">[13] </w:t>
+        <w:t>[</w:t>
+      </w:r>
+      <w:r>
+        <w:rPr>
+          <w:rFonts w:ascii="Times New Roman" w:hAnsi="Times New Roman" w:cs="Times New Roman"/>
+          <w:sz w:val="24"/>
+          <w:szCs w:val="24"/>
+          <w:shd w:val="clear" w:color="auto" w:fill="FFFFFF"/>
+        </w:rPr>
+        <w:t>11</w:t>
+      </w:r>
+      <w:r>
+        <w:rPr>
+          <w:rFonts w:ascii="Times New Roman" w:hAnsi="Times New Roman" w:cs="Times New Roman"/>
+          <w:sz w:val="24"/>
+          <w:szCs w:val="24"/>
+          <w:shd w:val="clear" w:color="auto" w:fill="FFFFFF"/>
+        </w:rPr>
+        <w:t xml:space="preserve">] </w:t>
       </w:r>
       <w:r>
         <w:rPr>

</xml_diff>